<commit_message>
Part of the story line
(.Y.)
</commit_message>
<xml_diff>
--- a/Storyline.docx
+++ b/Storyline.docx
@@ -1,6 +1,6 @@
 
 <file path=word/document.xml><?xml version="1.0" encoding="utf-8"?>
-<w:document xmlns:wpc="http://schemas.microsoft.com/office/word/2010/wordprocessingCanvas" xmlns:mc="http://schemas.openxmlformats.org/markup-compatibility/2006" xmlns:o="urn:schemas-microsoft-com:office:office" xmlns:r="http://schemas.openxmlformats.org/officeDocument/2006/relationships" xmlns:m="http://schemas.openxmlformats.org/officeDocument/2006/math" xmlns:v="urn:schemas-microsoft-com:vml" xmlns:wp14="http://schemas.microsoft.com/office/word/2010/wordprocessingDrawing" xmlns:wp="http://schemas.openxmlformats.org/drawingml/2006/wordprocessingDrawing" xmlns:w10="urn:schemas-microsoft-com:office:word" xmlns:w="http://schemas.openxmlformats.org/wordprocessingml/2006/main" xmlns:w14="http://schemas.microsoft.com/office/word/2010/wordml" xmlns:wpg="http://schemas.microsoft.com/office/word/2010/wordprocessingGroup" xmlns:wpi="http://schemas.microsoft.com/office/word/2010/wordprocessingInk" xmlns:wne="http://schemas.microsoft.com/office/word/2006/wordml" xmlns:wps="http://schemas.microsoft.com/office/word/2010/wordprocessingShape" mc:Ignorable="w14 wp14">
+<w:document xmlns:ve="http://schemas.openxmlformats.org/markup-compatibility/2006" xmlns:o="urn:schemas-microsoft-com:office:office" xmlns:r="http://schemas.openxmlformats.org/officeDocument/2006/relationships" xmlns:m="http://schemas.openxmlformats.org/officeDocument/2006/math" xmlns:v="urn:schemas-microsoft-com:vml" xmlns:wp="http://schemas.openxmlformats.org/drawingml/2006/wordprocessingDrawing" xmlns:w10="urn:schemas-microsoft-com:office:word" xmlns:w="http://schemas.openxmlformats.org/wordprocessingml/2006/main" xmlns:wne="http://schemas.microsoft.com/office/word/2006/wordml">
   <w:body>
     <w:p>
       <w:pPr>
@@ -387,7 +387,21 @@
         <w:rPr>
           <w:lang w:val="en-US"/>
         </w:rPr>
-        <w:t xml:space="preserve"> A random person asks you; “Can you handle a gun”. You answer; “No, I have never held a gun in my hands before”.  “Well… Today is your lucky day mate, I’m going to teach you how to shoot. Walk with me to the basement, we’ve set up a little shooting range”.  You walk with him to the basement, you see an old steel door. The person opens the door, but it took a little effort to open. “My name is Adam, what’s yours?”. He raises his hand to you, but you’re looking at the range. It isn’t a normal range, they are using zombies to shoot on. You’re struggling but you manage to say your name. “My… name.. is…</w:t>
+        <w:t xml:space="preserve"> </w:t>
+      </w:r>
+    </w:p>
+    <w:p>
+      <w:pPr>
+        <w:pStyle w:val="Geenafstand"/>
+        <w:rPr>
+          <w:lang w:val="en-US"/>
+        </w:rPr>
+      </w:pPr>
+      <w:r>
+        <w:rPr>
+          <w:lang w:val="en-US"/>
+        </w:rPr>
+        <w:t>A random person asks you; “Can you handle a gun”. You answer; “No, I have never held a gun in my hands before”.  “Well… Today is your lucky day mate, I’m going to teach you how to shoot. Walk with me to the basement, we’ve set up a little shooting range”.  You walk with him to the basement, you see an old steel door. The person opens the door, but it took a little effort to open. “My name is Adam, what’s yours?”. He raises his hand to you, but you’re looking at the range. It isn’t a normal range, they are using zombies to shoot on. You’re struggling but you manage to say your name. “My… name.. is…</w:t>
       </w:r>
       <w:r>
         <w:rPr>
@@ -423,10 +437,87 @@
         <w:rPr>
           <w:lang w:val="en-US"/>
         </w:rPr>
-        <w:t xml:space="preserve"> (“Alright good job. I think I owe you a bear.”/”Next time better man, you can always come back for more training.”)</w:t>
+        <w:t xml:space="preserve"> (“Alright</w:t>
+      </w:r>
+      <w:r>
+        <w:rPr>
+          <w:lang w:val="en-US"/>
+        </w:rPr>
+        <w:t>,</w:t>
+      </w:r>
+      <w:r>
+        <w:rPr>
+          <w:lang w:val="en-US"/>
+        </w:rPr>
+        <w:t xml:space="preserve"> good job. I think I owe you a bear.”/”Next time better man, you can always come back for more training.”)</w:t>
       </w:r>
       <w:bookmarkStart w:id="0" w:name="_GoBack"/>
       <w:bookmarkEnd w:id="0"/>
+    </w:p>
+    <w:p>
+      <w:pPr>
+        <w:pStyle w:val="Geenafstand"/>
+        <w:rPr>
+          <w:lang w:val="en-US"/>
+        </w:rPr>
+      </w:pPr>
+    </w:p>
+    <w:p>
+      <w:pPr>
+        <w:pStyle w:val="Geenafstand"/>
+        <w:rPr>
+          <w:lang w:val="en-US"/>
+        </w:rPr>
+      </w:pPr>
+      <w:r>
+        <w:rPr>
+          <w:lang w:val="en-US"/>
+        </w:rPr>
+        <w:t>You walk back upstairs to the kitchen, there you see too people standing around the table. They notice you and ask what you're doing here. You struggle and say "I... I... Was looking.. for a drink..". The men laugh and say; "Here is a beer and come stand by us. I want to tell you something." You say; "Maybe next time. " And you walk back to the main room and you don't really know what to do. Suddenly you see some people walking to the door and you walk to it and you say; "What are you guys going to do." They don't answer and you repeat your question. One guy react to it and said; "It's none of your business. And we heard you the first time but didn't feel like to give an answer. And now go do something use</w:t>
+      </w:r>
+      <w:r>
+        <w:rPr>
+          <w:lang w:val="en-US"/>
+        </w:rPr>
+        <w:t>ful</w:t>
+      </w:r>
+      <w:r>
+        <w:rPr>
+          <w:lang w:val="en-US"/>
+        </w:rPr>
+        <w:t>." The same person who trained you at the shooting range hears it and walks to them and say; "Don't be so rude to him. He can shoot pretty well and I think he</w:t>
+      </w:r>
+      <w:r>
+        <w:rPr>
+          <w:lang w:val="en-US"/>
+        </w:rPr>
+        <w:t xml:space="preserve"> can fit right in your team." - "Hmm.. Okay, but he needs to listen to my orders and don't do something stupid". Adam; "You heard the man you can go with them". You walk outside with the group and you see a zombie. You grab your gun but it's getting held back by someone. He says; "Don't shoot, if you shoot </w:t>
+      </w:r>
+      <w:r>
+        <w:rPr>
+          <w:lang w:val="en-US"/>
+        </w:rPr>
+        <w:lastRenderedPageBreak/>
+        <w:t>you make noise and more will come. Use this crowbar." You hit the zombie with the crowbar and the zombie dies after a few hits. You ask; "What are we doing actually?" where someone answers on; "We're scouting the area and looking for guns, food, power sources, everything useful actually.</w:t>
+      </w:r>
+      <w:r>
+        <w:rPr>
+          <w:lang w:val="en-US"/>
+        </w:rPr>
+        <w:t xml:space="preserve"> Look there is a house, take a look over there I will look into this house.</w:t>
+      </w:r>
+      <w:r>
+        <w:rPr>
+          <w:lang w:val="en-US"/>
+        </w:rPr>
+        <w:t>"</w:t>
+      </w:r>
+      <w:r>
+        <w:rPr>
+          <w:lang w:val="en-US"/>
+        </w:rPr>
+        <w:t xml:space="preserve"> You walk to the house and you walk inside.</w:t>
+      </w:r>
     </w:p>
     <w:sectPr>
       <w:pgSz w:w="11906" w:h="16838"/>
@@ -439,7 +530,7 @@
 </file>
 
 <file path=word/numbering.xml><?xml version="1.0" encoding="utf-8"?>
-<w:numbering xmlns:wpc="http://schemas.microsoft.com/office/word/2010/wordprocessingCanvas" xmlns:mc="http://schemas.openxmlformats.org/markup-compatibility/2006" xmlns:o="urn:schemas-microsoft-com:office:office" xmlns:r="http://schemas.openxmlformats.org/officeDocument/2006/relationships" xmlns:m="http://schemas.openxmlformats.org/officeDocument/2006/math" xmlns:v="urn:schemas-microsoft-com:vml" xmlns:wp14="http://schemas.microsoft.com/office/word/2010/wordprocessingDrawing" xmlns:wp="http://schemas.openxmlformats.org/drawingml/2006/wordprocessingDrawing" xmlns:w10="urn:schemas-microsoft-com:office:word" xmlns:w="http://schemas.openxmlformats.org/wordprocessingml/2006/main" xmlns:w14="http://schemas.microsoft.com/office/word/2010/wordml" xmlns:wpg="http://schemas.microsoft.com/office/word/2010/wordprocessingGroup" xmlns:wpi="http://schemas.microsoft.com/office/word/2010/wordprocessingInk" xmlns:wne="http://schemas.microsoft.com/office/word/2006/wordml" xmlns:wps="http://schemas.microsoft.com/office/word/2010/wordprocessingShape" mc:Ignorable="w14 wp14">
+<w:numbering xmlns:ve="http://schemas.openxmlformats.org/markup-compatibility/2006" xmlns:o="urn:schemas-microsoft-com:office:office" xmlns:r="http://schemas.openxmlformats.org/officeDocument/2006/relationships" xmlns:m="http://schemas.openxmlformats.org/officeDocument/2006/math" xmlns:v="urn:schemas-microsoft-com:vml" xmlns:wp="http://schemas.openxmlformats.org/drawingml/2006/wordprocessingDrawing" xmlns:w10="urn:schemas-microsoft-com:office:word" xmlns:w="http://schemas.openxmlformats.org/wordprocessingml/2006/main" xmlns:wne="http://schemas.microsoft.com/office/word/2006/wordml">
   <w:abstractNum w:abstractNumId="0">
     <w:nsid w:val="1AE27ADF"/>
     <w:multiLevelType w:val="hybridMultilevel"/>
@@ -559,7 +650,7 @@
 </file>
 
 <file path=word/styles.xml><?xml version="1.0" encoding="utf-8"?>
-<w:styles xmlns:mc="http://schemas.openxmlformats.org/markup-compatibility/2006" xmlns:r="http://schemas.openxmlformats.org/officeDocument/2006/relationships" xmlns:w="http://schemas.openxmlformats.org/wordprocessingml/2006/main" xmlns:w14="http://schemas.microsoft.com/office/word/2010/wordml" mc:Ignorable="w14">
+<w:styles xmlns:r="http://schemas.openxmlformats.org/officeDocument/2006/relationships" xmlns:w="http://schemas.openxmlformats.org/wordprocessingml/2006/main">
   <w:docDefaults>
     <w:rPrDefault>
       <w:rPr>
@@ -717,6 +808,7 @@
   <w:style w:type="paragraph" w:default="1" w:styleId="Standaard">
     <w:name w:val="Normal"/>
     <w:qFormat/>
+    <w:rsid w:val="00A44D4E"/>
     <w:rPr>
       <w:lang w:val="en-US"/>
     </w:rPr>
@@ -732,6 +824,7 @@
     <w:uiPriority w:val="99"/>
     <w:semiHidden/>
     <w:unhideWhenUsed/>
+    <w:qFormat/>
     <w:tblPr>
       <w:tblInd w:w="0" w:type="dxa"/>
       <w:tblCellMar>

</xml_diff>